<commit_message>
Specifiche supplementari in cui sono evidenziate le cose dubbi o incerti
</commit_message>
<xml_diff>
--- a/SpecificheSupplementari.docx
+++ b/SpecificheSupplementari.docx
@@ -266,6 +266,7 @@
           <w:bCs/>
           <w:sz w:val="24"/>
           <w:szCs w:val="24"/>
+          <w:highlight w:val="yellow"/>
         </w:rPr>
       </w:pPr>
       <w:r>
@@ -274,6 +275,7 @@
           <w:bCs/>
           <w:sz w:val="24"/>
           <w:szCs w:val="24"/>
+          <w:highlight w:val="yellow"/>
         </w:rPr>
         <w:t>Usabilità</w:t>
       </w:r>
@@ -283,24 +285,35 @@
         <w:rPr>
           <w:b/>
           <w:bCs/>
-        </w:rPr>
-      </w:pPr>
-      <w:r>
-        <w:rPr>
-          <w:b/>
-          <w:bCs/>
+          <w:highlight w:val="yellow"/>
+        </w:rPr>
+      </w:pPr>
+      <w:r>
+        <w:rPr>
+          <w:b/>
+          <w:bCs/>
+          <w:highlight w:val="yellow"/>
         </w:rPr>
         <w:t>Fattori umani</w:t>
       </w:r>
     </w:p>
     <w:p>
       <w:r>
+        <w:rPr>
+          <w:highlight w:val="yellow"/>
+        </w:rPr>
         <w:t>L’utente ha a disposizione un display all’interno della serra per poter interagire con il sistema.</w:t>
       </w:r>
       <w:r>
+        <w:rPr>
+          <w:highlight w:val="yellow"/>
+        </w:rPr>
         <w:t xml:space="preserve"> Il sistema deve fornire per interagire anche un touchscreen che possa essere attivato anche usando guanti da giardinaggio</w:t>
       </w:r>
       <w:r>
+        <w:rPr>
+          <w:highlight w:val="yellow"/>
+        </w:rPr>
         <w:t>.</w:t>
       </w:r>
     </w:p>
@@ -368,30 +381,47 @@
         <w:rPr>
           <w:b/>
           <w:bCs/>
-        </w:rPr>
-      </w:pPr>
-      <w:r>
-        <w:rPr>
-          <w:b/>
-          <w:bCs/>
+          <w:highlight w:val="green"/>
+        </w:rPr>
+      </w:pPr>
+      <w:r>
+        <w:rPr>
+          <w:b/>
+          <w:bCs/>
+          <w:highlight w:val="green"/>
         </w:rPr>
         <w:t>Performance</w:t>
       </w:r>
     </w:p>
     <w:p>
       <w:r>
+        <w:rPr>
+          <w:highlight w:val="green"/>
+        </w:rPr>
         <w:t xml:space="preserve">I sensori necessitano di avere tempi di risposta brevi, e il sistema deve poter essere attivo </w:t>
       </w:r>
       <w:r>
+        <w:rPr>
+          <w:highlight w:val="green"/>
+        </w:rPr>
         <w:t>24h.</w:t>
       </w:r>
       <w:r>
+        <w:rPr>
+          <w:highlight w:val="green"/>
+        </w:rPr>
         <w:t xml:space="preserve"> Il sistema deve elaborare in breve tempo per adattarsi ed effettuare il prima possibile qualsiasi azione necessaria per l’attivazione degli </w:t>
       </w:r>
       <w:r>
+        <w:rPr>
+          <w:highlight w:val="green"/>
+        </w:rPr>
         <w:t>attuatori</w:t>
       </w:r>
       <w:r>
+        <w:rPr>
+          <w:highlight w:val="green"/>
+        </w:rPr>
         <w:t>.</w:t>
       </w:r>
     </w:p>
@@ -438,35 +468,55 @@
         <w:rPr>
           <w:b/>
           <w:bCs/>
-        </w:rPr>
-      </w:pPr>
-      <w:r>
-        <w:rPr>
-          <w:b/>
-          <w:bCs/>
+          <w:highlight w:val="yellow"/>
+        </w:rPr>
+      </w:pPr>
+      <w:r>
+        <w:rPr>
+          <w:b/>
+          <w:bCs/>
+          <w:highlight w:val="yellow"/>
         </w:rPr>
         <w:t>Configurabilità</w:t>
       </w:r>
     </w:p>
     <w:p>
       <w:r>
+        <w:rPr>
+          <w:highlight w:val="yellow"/>
+        </w:rPr>
         <w:t xml:space="preserve">I sensori devono essere collegati ad un unico bus di controllo in comunicazione con il controllore. </w:t>
       </w:r>
       <w:r>
+        <w:rPr>
+          <w:highlight w:val="yellow"/>
+        </w:rPr>
         <w:t>Inoltre,</w:t>
       </w:r>
       <w:r>
+        <w:rPr>
+          <w:highlight w:val="yellow"/>
+        </w:rPr>
         <w:t xml:space="preserve"> il sistema deve fornire la possibilità di essere configurati al </w:t>
       </w:r>
       <w:proofErr w:type="spellStart"/>
       <w:r>
+        <w:rPr>
+          <w:highlight w:val="yellow"/>
+        </w:rPr>
         <w:t>runtime</w:t>
       </w:r>
       <w:proofErr w:type="spellEnd"/>
       <w:r>
+        <w:rPr>
+          <w:highlight w:val="yellow"/>
+        </w:rPr>
         <w:t xml:space="preserve"> </w:t>
       </w:r>
       <w:r>
+        <w:rPr>
+          <w:highlight w:val="yellow"/>
+        </w:rPr>
         <w:t>con l’aggiunta di nuovi sensori.</w:t>
       </w:r>
     </w:p>

</xml_diff>